<commit_message>
Fix: Remplacer use_container_width par width (dépréciation Streamlit) + Rééquilibrer rapport académique
</commit_message>
<xml_diff>
--- a/deliverables/docs/Rapport_Académique_Cash_Forecast.docx
+++ b/deliverables/docs/Rapport_Académique_Cash_Forecast.docx
@@ -8,24 +8,30 @@
         <w:jc w:val="center"/>
       </w:pPr>
       <w:r>
-        <w:t>Rapport académique</w:t>
+        <w:t>Rapport Académique : Modélisation et Prévision de Trésorerie</w:t>
       </w:r>
     </w:p>
     <w:p>
-      <w:pPr>
-        <w:jc w:val="center"/>
-      </w:pPr>
       <w:r>
-        <w:t>Cash Flow Forecasting &amp; Dashboard Interactif</w:t>
-        <w:br/>
-        <w:t>Projet : cash-flow-forecast (version académique)</w:t>
-        <w:br/>
-        <w:t>Périmètre : Prévision de trésorerie multi-devises, analyse des risques, recommandations et proposition digitale.</w:t>
+        <w:rPr>
+          <w:b/>
+        </w:rPr>
+        <w:t>Projet Capstone - Cash Flow Forecasting</w:t>
       </w:r>
     </w:p>
     <w:p>
+      <w:r>
+        <w:rPr>
+          <w:i/>
+        </w:rPr>
+        <w:t>Application Streamlit avec Analyse de Risques et Recommandations Automatisées</w:t>
+      </w:r>
+    </w:p>
+    <w:p/>
+    <w:p>
       <w:pPr>
         <w:pStyle w:val="Heading1"/>
+        <w:jc w:val="left"/>
       </w:pPr>
       <w:r>
         <w:t>1. Contexte &amp; Objectifs</w:t>
@@ -33,446 +39,797 @@
     </w:p>
     <w:p>
       <w:r>
-        <w:t>Enjeux : anticiper la trésorerie à 90 jours, détecter les risques de liquidité, intégrer la dette €20M (Euribor 3M + 1.2 %) et les sensibilités FX/taux.</w:t>
+        <w:rPr>
+          <w:b/>
+        </w:rPr>
+        <w:t>1.1 Contexte de l'Entreprise</w:t>
       </w:r>
     </w:p>
     <w:p>
       <w:r>
-        <w:t>Contraintes : données CSV (transactions bancaires, factures clients/fournisseurs), multi-devises EUR/USD/JPY, architecture Streamlit déployée sur Streamlit Cloud.</w:t>
+        <w:t>Ce projet s'inscrit dans le cadre d'une entreprise opérant dans un environnement multi-devises (EUR, USD, JPY) avec une exposition significative aux risques de change et de taux d'intérêt. L'entreprise dispose d'une dette de 20 millions d'euros indexée sur l'Euribor 3M, nécessitant une gestion proactive de la trésorerie.</w:t>
       </w:r>
     </w:p>
     <w:p>
       <w:r>
-        <w:t>Objectifs : démonstration académique d’un cycle complet données → modèle → UI → recommandations, avec rigueur des calculs (DSO/DPO, inflation, volatilité) et UX épurée.</w:t>
+        <w:t>Les données historiques disponibles comprennent :</w:t>
+      </w:r>
+    </w:p>
+    <w:p>
+      <w:r>
+        <w:t>• Transactions bancaires (crédits/débits) sur plusieurs comptes</w:t>
+      </w:r>
+    </w:p>
+    <w:p>
+      <w:r>
+        <w:t>• Factures clients (ventes) avec statuts de paiement</w:t>
+      </w:r>
+    </w:p>
+    <w:p>
+      <w:r>
+        <w:t>• Factures fournisseurs (achats) avec échéances</w:t>
+      </w:r>
+    </w:p>
+    <w:p>
+      <w:r>
+        <w:t>• Historique des paiements récurrents</w:t>
+      </w:r>
+    </w:p>
+    <w:p>
+      <w:r>
+        <w:rPr>
+          <w:b/>
+        </w:rPr>
+        <w:t>1.2 Objectifs du Projet</w:t>
+      </w:r>
+    </w:p>
+    <w:p>
+      <w:r>
+        <w:t>L'objectif principal est de développer un système de prévision de trésorerie permettant :</w:t>
+      </w:r>
+    </w:p>
+    <w:p>
+      <w:r>
+        <w:t>• La prévision à court terme (jusqu'à 3 mois) des flux de trésorerie</w:t>
+      </w:r>
+    </w:p>
+    <w:p>
+      <w:r>
+        <w:t>• L'analyse des risques (FX, taux d'intérêt, retards de paiement)</w:t>
+      </w:r>
+    </w:p>
+    <w:p>
+      <w:r>
+        <w:t>• La génération de recommandations actionnables</w:t>
+      </w:r>
+    </w:p>
+    <w:p>
+      <w:r>
+        <w:t>• L'analyse détaillée du poste client (DSO, ageing, exposition)</w:t>
+      </w:r>
+    </w:p>
+    <w:p>
+      <w:r>
+        <w:t>• Une interface utilisateur intuitive et professionnelle</w:t>
+      </w:r>
+    </w:p>
+    <w:p>
+      <w:r>
+        <w:br w:type="page"/>
       </w:r>
     </w:p>
     <w:p>
       <w:pPr>
         <w:pStyle w:val="Heading1"/>
+        <w:jc w:val="left"/>
       </w:pPr>
       <w:r>
-        <w:t>2. Données &amp; Qualité</w:t>
+        <w:t>2. Modélisation &amp; Méthodologie</w:t>
       </w:r>
     </w:p>
     <w:p>
       <w:r>
-        <w:t>Sources CSV : bank_transactions (date, account, currency, type, amount, category, counterparty), sales_invoices et purchase_invoices (issue_date, due_date, payment_date, amount, currency, status).</w:t>
+        <w:rPr>
+          <w:b/>
+        </w:rPr>
+        <w:t>2.1 Méthode Directe de Prévision</w:t>
       </w:r>
     </w:p>
     <w:p>
       <w:r>
-        <w:t>Nettoyage : parsing des dates, vérification des fichiers, gestion des erreurs de parsing, conversions en EUR via API FX (fallback moyennes 2024).</w:t>
+        <w:t>La prévision utilise la méthode directe, basée sur l'analyse des flux historiques et leur projection dans le futur. Cette approche est adaptée pour les prévisions à court terme (1-3 mois) où les patterns historiques restent pertinents.</w:t>
       </w:r>
     </w:p>
     <w:p>
       <w:r>
-        <w:t>DSO/DPO : calculs sur factures payées uniquement, filtrage des dates invalides. Suppression du compte miroir EUR_Payroll (redondant avec EUR_Operating).</w:t>
+        <w:rPr>
+          <w:b/>
+        </w:rPr>
+        <w:t>2.2 Calcul des Métriques Clés</w:t>
+      </w:r>
+    </w:p>
+    <w:p>
+      <w:r>
+        <w:t>Days Sales Outstanding (DSO) :</w:t>
+      </w:r>
+    </w:p>
+    <w:p>
+      <w:r>
+        <w:t>Le DSO mesure le délai moyen de recouvrement des créances clients. Il est calculé comme la moyenne des jours entre l'émission d'une facture et son paiement effectif pour les factures déjà payées.</w:t>
+      </w:r>
+    </w:p>
+    <w:p>
+      <w:r>
+        <w:t>DSO = Moyenne(Date_Paiement - Date_Emission) pour factures payées</w:t>
+      </w:r>
+    </w:p>
+    <w:p>
+      <w:r>
+        <w:t>Days Payable Outstanding (DPO) :</w:t>
+      </w:r>
+    </w:p>
+    <w:p>
+      <w:r>
+        <w:t>Le DPO mesure le délai moyen de paiement des factures fournisseurs. Il permet d'estimer quand les paiements sortants seront effectués.</w:t>
+      </w:r>
+    </w:p>
+    <w:p>
+      <w:r>
+        <w:t>DPO = Moyenne(Date_Paiement - Date_Emission) pour factures payées</w:t>
+      </w:r>
+    </w:p>
+    <w:p>
+      <w:r>
+        <w:rPr>
+          <w:b/>
+        </w:rPr>
+        <w:t>2.3 Traitement des Factures Ouvertes</w:t>
+      </w:r>
+    </w:p>
+    <w:p>
+      <w:r>
+        <w:t>Les factures non encore payées sont projetées selon leur date d'échéance, avec une probabilité de retard basée sur l'historique. Les factures échues sont traitées avec un taux de retard spécifique calculé à partir des données historiques.</w:t>
+      </w:r>
+    </w:p>
+    <w:p>
+      <w:r>
+        <w:rPr>
+          <w:b/>
+        </w:rPr>
+        <w:t>2.4 Paiements Récurrents</w:t>
+      </w:r>
+    </w:p>
+    <w:p>
+      <w:r>
+        <w:t>Les paiements récurrents (salaires, loyers, abonnements) sont identifiés par analyse de fréquence et de montant. Ils sont projetés automatiquement dans le futur selon leur pattern mensuel ou hebdomadaire.</w:t>
+      </w:r>
+    </w:p>
+    <w:p>
+      <w:r>
+        <w:rPr>
+          <w:b/>
+        </w:rPr>
+        <w:t>2.5 Volatilité et Saisonnalité</w:t>
+      </w:r>
+    </w:p>
+    <w:p>
+      <w:r>
+        <w:t>La volatilité des flux est mesurée par l'écart-type des montants journaliers. Des patterns hebdomadaires sont identifiés pour ajuster les prévisions selon le jour de la semaine.</w:t>
+      </w:r>
+    </w:p>
+    <w:p>
+      <w:r>
+        <w:br w:type="page"/>
+      </w:r>
+    </w:p>
+    <w:p>
+      <w:r>
+        <w:rPr>
+          <w:b/>
+        </w:rPr>
+        <w:t>2.6 Gestion Multi-Devises</w:t>
+      </w:r>
+    </w:p>
+    <w:p>
+      <w:r>
+        <w:t>Tous les montants sont convertis en EUR en utilisant des taux de change réels récupérés via API. Les expositions FX sont calculées et peuvent être simulées via des sliders de sensibilité.</w:t>
+      </w:r>
+    </w:p>
+    <w:p>
+      <w:r>
+        <w:rPr>
+          <w:b/>
+        </w:rPr>
+        <w:t>2.7 Modélisation de la Dette</w:t>
+      </w:r>
+    </w:p>
+    <w:p>
+      <w:r>
+        <w:t>La dette de 20M€ est modélisée avec un taux d'intérêt variable : Taux = Euribor 3M + Spread (1.2%). Les intérêts mensuels sont calculés et projetés dans le futur, avec possibilité de simuler des variations de l'Euribor.</w:t>
+      </w:r>
+    </w:p>
+    <w:p>
+      <w:r>
+        <w:rPr>
+          <w:b/>
+        </w:rPr>
+        <w:t>2.8 Facteurs d'Impact</w:t>
+      </w:r>
+    </w:p>
+    <w:p>
+      <w:r>
+        <w:t>Plusieurs facteurs sont pris en compte dans la prévision :</w:t>
+      </w:r>
+    </w:p>
+    <w:p>
+      <w:r>
+        <w:t>• Inflation : ajustement des montants récurrents</w:t>
+      </w:r>
+    </w:p>
+    <w:p>
+      <w:r>
+        <w:t>• Volatilité : variation aléatoire basée sur l'historique</w:t>
+      </w:r>
+    </w:p>
+    <w:p>
+      <w:r>
+        <w:t>• Retards de paiement : probabilité basée sur l'historique</w:t>
+      </w:r>
+    </w:p>
+    <w:p>
+      <w:r>
+        <w:t>• Patterns temporels : jours de la semaine, mois</w:t>
       </w:r>
     </w:p>
     <w:p>
       <w:pPr>
         <w:pStyle w:val="Heading1"/>
+        <w:jc w:val="left"/>
       </w:pPr>
       <w:r>
-        <w:t>3. Modélisation &amp; Méthodes</w:t>
+        <w:t>3. Résultats &amp; Analyses</w:t>
       </w:r>
     </w:p>
     <w:p>
       <w:r>
-        <w:t>Approche Direct Method (court terme ≤ 13 semaines) : projection transactionnelle avec patterns historiques + factures ouvertes.</w:t>
+        <w:rPr>
+          <w:b/>
+        </w:rPr>
+        <w:t>3.1 Analyse des Données Historiques</w:t>
       </w:r>
     </w:p>
     <w:p>
       <w:r>
-        <w:t>Classification : récurrent (Payroll, Supplier Payment, Loan Interest, Bank Fee, Tax Payment, Transfer to Payroll) vs non-récurrent.</w:t>
+        <w:t>L'analyse des données historiques révèle des patterns clairs :</w:t>
       </w:r>
     </w:p>
     <w:p>
       <w:r>
-        <w:t>Saisonnalité : patterns hebdomadaires crédits/débits ; inflation estimée sur coûts récurrents (6 mois min, cap 10 %, fallback 2 %).</w:t>
+        <w:t>• DSO moyen : indicateur de la qualité du recouvrement client</w:t>
       </w:r>
     </w:p>
     <w:p>
       <w:r>
-        <w:t>Volatilité volumes : coefficients de variation sur encaissements/décaissements.</w:t>
+        <w:t>• DPO moyen : délai de paiement fournisseurs</w:t>
       </w:r>
     </w:p>
     <w:p>
       <w:r>
-        <w:t>Facteurs d’impact : inflation, volatilité, retards (Overdue), FX (USD, JPY), taux (Euribor 3M + 1.2 %).</w:t>
+        <w:t>• Volatilité des flux : mesure du risque opérationnel</w:t>
       </w:r>
     </w:p>
     <w:p>
       <w:r>
-        <w:t>Multi-devises : calculs séparés EUR/USD/JPY, conversion finale en EUR ; soldes par compte (EUR_Operating, USD_Sales, JPY_Sales).</w:t>
+        <w:t>• Taux de retard : probabilité de non-paiement à l'échéance</w:t>
       </w:r>
     </w:p>
     <w:p>
       <w:r>
-        <w:t>Forecast quotidien (90 jours max) : base historique par jour de semaine, factures ouvertes (due_date + DSO/DPO), paiements récurrents (1er du mois, intérêts dette inclus si absents des données), ajustements inflation/volatilité, scénarios FX/taux.</w:t>
+        <w:rPr>
+          <w:b/>
+        </w:rPr>
+        <w:t>3.2 Prévisions de Trésorerie</w:t>
       </w:r>
     </w:p>
     <w:p>
       <w:r>
-        <w:t>Risque : solde net = cash – dette €20M ; zones Safe / Warning / Critical ; pire jour et jours négatifs listés.</w:t>
+        <w:t>Les prévisions générées montrent l'évolution quotidienne de la trésorerie sur la période de forecast. Les graphiques permettent d'identifier :</w:t>
+      </w:r>
+    </w:p>
+    <w:p>
+      <w:r>
+        <w:t>• Les périodes de tension de trésorerie</w:t>
+      </w:r>
+    </w:p>
+    <w:p>
+      <w:r>
+        <w:t>• Les jours critiques (sous un seuil minimum)</w:t>
+      </w:r>
+    </w:p>
+    <w:p>
+      <w:r>
+        <w:t>• Les jours d'alerte (approche du seuil)</w:t>
+      </w:r>
+    </w:p>
+    <w:p>
+      <w:r>
+        <w:t>• Les tendances générales (amélioration/dégradation)</w:t>
+      </w:r>
+    </w:p>
+    <w:p>
+      <w:r>
+        <w:rPr>
+          <w:b/>
+        </w:rPr>
+        <w:t>3.3 Analyse du Poste Client</w:t>
+      </w:r>
+    </w:p>
+    <w:p>
+      <w:r>
+        <w:t>Le module d'analyse client fournit :</w:t>
+      </w:r>
+    </w:p>
+    <w:p>
+      <w:r>
+        <w:t>• DSO par client : identification des clients lents payeurs</w:t>
+      </w:r>
+    </w:p>
+    <w:p>
+      <w:r>
+        <w:t>• Ageing report : répartition des créances par tranche d'ancienneté</w:t>
+      </w:r>
+    </w:p>
+    <w:p>
+      <w:r>
+        <w:t>• Top expositions : clients avec les montants ouverts les plus élevés</w:t>
+      </w:r>
+    </w:p>
+    <w:p>
+      <w:r>
+        <w:t>• Factures échues : identification des risques de recouvrement</w:t>
+      </w:r>
+    </w:p>
+    <w:p>
+      <w:r>
+        <w:br w:type="page"/>
+      </w:r>
+    </w:p>
+    <w:p>
+      <w:r>
+        <w:rPr>
+          <w:b/>
+        </w:rPr>
+        <w:t>3.4 Analyse des Risques</w:t>
+      </w:r>
+    </w:p>
+    <w:p>
+      <w:r>
+        <w:t>L'analyse des risques couvre trois dimensions principales :</w:t>
+      </w:r>
+    </w:p>
+    <w:p>
+      <w:r>
+        <w:t>Risque de Change (FX) :</w:t>
+      </w:r>
+    </w:p>
+    <w:p>
+      <w:r>
+        <w:t>L'exposition multi-devises est calculée et peut être simulée via des variations de taux. Les impacts sont quantifiés en EUR pour chaque scénario.</w:t>
+      </w:r>
+    </w:p>
+    <w:p>
+      <w:r>
+        <w:t>Risque de Taux d'Intérêt :</w:t>
+      </w:r>
+    </w:p>
+    <w:p>
+      <w:r>
+        <w:t>La sensibilité aux variations de l'Euribor 3M est calculée. Un slider permet de simuler des chocs de taux et d'évaluer l'impact sur les intérêts mensuels de la dette.</w:t>
+      </w:r>
+    </w:p>
+    <w:p>
+      <w:r>
+        <w:t>Risque Opérationnel :</w:t>
+      </w:r>
+    </w:p>
+    <w:p>
+      <w:r>
+        <w:t>Les retards de paiement et la volatilité des flux sont intégrés dans la prévision via des distributions probabilistes.</w:t>
+      </w:r>
+    </w:p>
+    <w:p>
+      <w:r>
+        <w:rPr>
+          <w:b/>
+        </w:rPr>
+        <w:t>3.5 Visualisations</w:t>
+      </w:r>
+    </w:p>
+    <w:p>
+      <w:r>
+        <w:t>Le dashboard propose plusieurs visualisations interactives :</w:t>
+      </w:r>
+    </w:p>
+    <w:p>
+      <w:r>
+        <w:t>• Graphique de trésorerie quotidienne avec zones de risque</w:t>
+      </w:r>
+    </w:p>
+    <w:p>
+      <w:r>
+        <w:t>• Distribution du DSO</w:t>
+      </w:r>
+    </w:p>
+    <w:p>
+      <w:r>
+        <w:t>• Évolution des comptes par devise</w:t>
+      </w:r>
+    </w:p>
+    <w:p>
+      <w:r>
+        <w:t>• Analyse temporelle des flux</w:t>
       </w:r>
     </w:p>
     <w:p>
       <w:pPr>
         <w:pStyle w:val="Heading1"/>
+        <w:jc w:val="left"/>
       </w:pPr>
       <w:r>
-        <w:t>4. Analyse Poste Client (DSO par client)</w:t>
+        <w:t>4. Recommandations</w:t>
       </w:r>
     </w:p>
     <w:p>
       <w:r>
-        <w:t>DSO moyen par client (factures payées).</w:t>
+        <w:rPr>
+          <w:b/>
+        </w:rPr>
+        <w:t>4.1 Recommandations Automatisées</w:t>
       </w:r>
     </w:p>
     <w:p>
       <w:r>
-        <w:t>Ageing des factures ouvertes : buckets 0-30 / 31-60 / 61-90 / &gt;90 par client.</w:t>
+        <w:t>Le système génère automatiquement des recommandations basées sur l'analyse de la trésorerie prévue :</w:t>
       </w:r>
     </w:p>
     <w:p>
       <w:r>
-        <w:t>Synthèse par client : montants total / ouvert / overdue, DSO moyen ; top 10 expositions.</w:t>
+        <w:t>Recommandations de Trésorerie :</w:t>
       </w:r>
     </w:p>
     <w:p>
       <w:r>
-        <w:t>Utilité : met en avant l’écoulement temporel des factures et la concentration du risque client.</w:t>
+        <w:t>• Si trésorerie &lt; seuil critique : alerte immédiate avec recommandation de mobilisation de crédit ou d'accélération des recouvrements</w:t>
+      </w:r>
+    </w:p>
+    <w:p>
+      <w:r>
+        <w:t>• Si trésorerie &lt; seuil d'alerte : recommandation de vigilance et de suivi renforcé</w:t>
+      </w:r>
+    </w:p>
+    <w:p>
+      <w:r>
+        <w:t>• Si trésorerie excédentaire : recommandation d'investissement ou de remboursement anticipé de dette</w:t>
+      </w:r>
+    </w:p>
+    <w:p>
+      <w:r>
+        <w:t>Recommandations Client :</w:t>
+      </w:r>
+    </w:p>
+    <w:p>
+      <w:r>
+        <w:t>• Clients avec DSO élevé : recommandation de relance proactive</w:t>
+      </w:r>
+    </w:p>
+    <w:p>
+      <w:r>
+        <w:t>• Factures échues &gt; 90 jours : recommandation d'action de recouvrement</w:t>
+      </w:r>
+    </w:p>
+    <w:p>
+      <w:r>
+        <w:t>• Clients avec forte exposition : recommandation de suivi personnalisé</w:t>
+      </w:r>
+    </w:p>
+    <w:p>
+      <w:r>
+        <w:br w:type="page"/>
+      </w:r>
+    </w:p>
+    <w:p>
+      <w:r>
+        <w:rPr>
+          <w:b/>
+        </w:rPr>
+        <w:t>4.2 Recommandations Stratégiques</w:t>
+      </w:r>
+    </w:p>
+    <w:p>
+      <w:r>
+        <w:t>Basées sur l'analyse complète, les recommandations stratégiques incluent :</w:t>
+      </w:r>
+    </w:p>
+    <w:p>
+      <w:r>
+        <w:t>Gestion du Risque FX :</w:t>
+      </w:r>
+    </w:p>
+    <w:p>
+      <w:r>
+        <w:t>• Mise en place de couvertures pour les expositions significatives</w:t>
+      </w:r>
+    </w:p>
+    <w:p>
+      <w:r>
+        <w:t>• Monitoring régulier des positions multi-devises</w:t>
+      </w:r>
+    </w:p>
+    <w:p>
+      <w:r>
+        <w:t>• Définition de limites d'exposition par devise</w:t>
+      </w:r>
+    </w:p>
+    <w:p>
+      <w:r>
+        <w:t>Optimisation du BFR :</w:t>
+      </w:r>
+    </w:p>
+    <w:p>
+      <w:r>
+        <w:t>• Négociation de délais de paiement avec les fournisseurs (augmentation du DPO)</w:t>
+      </w:r>
+    </w:p>
+    <w:p>
+      <w:r>
+        <w:t>• Accélération du recouvrement client (réduction du DSO)</w:t>
+      </w:r>
+    </w:p>
+    <w:p>
+      <w:r>
+        <w:t>• Optimisation des paiements récurrents</w:t>
+      </w:r>
+    </w:p>
+    <w:p>
+      <w:r>
+        <w:t>Gestion de la Dette :</w:t>
+      </w:r>
+    </w:p>
+    <w:p>
+      <w:r>
+        <w:t>• Monitoring de l'évolution de l'Euribor</w:t>
+      </w:r>
+    </w:p>
+    <w:p>
+      <w:r>
+        <w:t>• Évaluation de l'opportunité de refinancement</w:t>
+      </w:r>
+    </w:p>
+    <w:p>
+      <w:r>
+        <w:t>• Simulation de scénarios de remboursement anticipé</w:t>
       </w:r>
     </w:p>
     <w:p>
       <w:pPr>
         <w:pStyle w:val="Heading1"/>
+        <w:jc w:val="left"/>
       </w:pPr>
       <w:r>
-        <w:t>5. Visualisations &amp; UI</w:t>
+        <w:t>5. Proposition Digitale</w:t>
       </w:r>
     </w:p>
     <w:p>
       <w:r>
-        <w:t>Overview : KPIs, période, soldes par devise (sans EUR_Payroll).</w:t>
+        <w:rPr>
+          <w:b/>
+        </w:rPr>
+        <w:t>5.1 Architecture Technique</w:t>
       </w:r>
     </w:p>
     <w:p>
       <w:r>
-        <w:t>Calculs Détailés : formules, code Python, validations de colonnes ; histogramme DSO/DPO.</w:t>
+        <w:t>Le système est développé en Python avec Streamlit, offrant :</w:t>
       </w:r>
     </w:p>
     <w:p>
       <w:r>
-        <w:t>Visualisations : cycles de trésorerie, patterns hebdomadaires, distribution par catégorie.</w:t>
+        <w:t>• Interface web interactive et intuitive</w:t>
       </w:r>
     </w:p>
     <w:p>
       <w:r>
-        <w:t>Forecast &amp; Scénarios : graphes d’évolution, zones de risque, recommandations auto.</w:t>
+        <w:t>• Calculs en temps réel</w:t>
       </w:r>
     </w:p>
     <w:p>
       <w:r>
-        <w:t>Sensibilités : sliders EUR/USD, EUR/JPY, Euribor 3M avec impacts chiffrés.</w:t>
+        <w:t>• Visualisations interactives (Plotly)</w:t>
       </w:r>
     </w:p>
     <w:p>
       <w:r>
-        <w:t>Mode prod “léger” : indicateurs de progression masqués par défaut ; toggle dev pour les afficher.</w:t>
+        <w:t>• Déploiement cloud (Streamlit Cloud)</w:t>
+      </w:r>
+    </w:p>
+    <w:p>
+      <w:r>
+        <w:rPr>
+          <w:b/>
+        </w:rPr>
+        <w:t>5.2 Fonctionnalités Clés</w:t>
+      </w:r>
+    </w:p>
+    <w:p>
+      <w:r>
+        <w:t>Le dashboard propose plusieurs sections :</w:t>
+      </w:r>
+    </w:p>
+    <w:p>
+      <w:r>
+        <w:t>• Vue d'ensemble : KPIs, soldes, paiements récurrents</w:t>
+      </w:r>
+    </w:p>
+    <w:p>
+      <w:r>
+        <w:t>• Méthodes &amp; Théorie : documentation de la méthodologie</w:t>
+      </w:r>
+    </w:p>
+    <w:p>
+      <w:r>
+        <w:t>• Calculs Détaillés : formules et implémentations</w:t>
+      </w:r>
+    </w:p>
+    <w:p>
+      <w:r>
+        <w:t>• Visualisations : graphiques interactifs</w:t>
+      </w:r>
+    </w:p>
+    <w:p>
+      <w:r>
+        <w:t>• Paramètres : configuration des seuils et facteurs</w:t>
+      </w:r>
+    </w:p>
+    <w:p>
+      <w:r>
+        <w:t>• Forecast : lancement et résultats de la prévision</w:t>
+      </w:r>
+    </w:p>
+    <w:p>
+      <w:r>
+        <w:t>• Scénarios &amp; Risques : analyse de sensibilité</w:t>
+      </w:r>
+    </w:p>
+    <w:p>
+      <w:r>
+        <w:br w:type="page"/>
+      </w:r>
+    </w:p>
+    <w:p>
+      <w:r>
+        <w:rPr>
+          <w:b/>
+        </w:rPr>
+        <w:t>5.3 Innovation &amp; Différenciation</w:t>
+      </w:r>
+    </w:p>
+    <w:p>
+      <w:r>
+        <w:t>Les éléments innovants du projet incluent :</w:t>
+      </w:r>
+    </w:p>
+    <w:p>
+      <w:r>
+        <w:t>• Analyse automatisée du poste client avec DSO par client et ageing</w:t>
+      </w:r>
+    </w:p>
+    <w:p>
+      <w:r>
+        <w:t>• Recommandations automatisées basées sur des règles métier</w:t>
+      </w:r>
+    </w:p>
+    <w:p>
+      <w:r>
+        <w:t>• Sliders de sensibilité pour simulation de scénarios FX et taux</w:t>
+      </w:r>
+    </w:p>
+    <w:p>
+      <w:r>
+        <w:t>• Gestion multi-devises avec conversion automatique</w:t>
+      </w:r>
+    </w:p>
+    <w:p>
+      <w:r>
+        <w:t>• Interface adaptée au mode production (indicateurs de progression masquables)</w:t>
+      </w:r>
+    </w:p>
+    <w:p>
+      <w:r>
+        <w:rPr>
+          <w:b/>
+        </w:rPr>
+        <w:t>5.4 Évolutions Futures</w:t>
+      </w:r>
+    </w:p>
+    <w:p>
+      <w:r>
+        <w:t>Des améliorations possibles incluent :</w:t>
+      </w:r>
+    </w:p>
+    <w:p>
+      <w:r>
+        <w:t>• Intégration de données en temps réel via API bancaires</w:t>
+      </w:r>
+    </w:p>
+    <w:p>
+      <w:r>
+        <w:t>• Machine Learning pour améliorer la précision des prévisions</w:t>
+      </w:r>
+    </w:p>
+    <w:p>
+      <w:r>
+        <w:t>• Alertes automatiques par email/SMS</w:t>
+      </w:r>
+    </w:p>
+    <w:p>
+      <w:r>
+        <w:t>• Export de rapports PDF automatisés</w:t>
+      </w:r>
+    </w:p>
+    <w:p>
+      <w:r>
+        <w:t>• Intégration avec systèmes ERP</w:t>
       </w:r>
     </w:p>
     <w:p>
       <w:pPr>
         <w:pStyle w:val="Heading1"/>
+        <w:jc w:val="left"/>
       </w:pPr>
       <w:r>
-        <w:t>6. Résultats clés (exemples)</w:t>
+        <w:t>6. Conclusion</w:t>
       </w:r>
     </w:p>
     <w:p>
       <w:r>
-        <w:t>DSO/DPO : calculs sur factures payées ; écarts-types pour variabilité.</w:t>
+        <w:t>Ce projet démontre la capacité à développer un système complet de prévision de trésorerie alliant rigueur méthodologique, innovation technique et utilité pratique. La combinaison d'une modélisation solide, d'une interface utilisateur intuitive et d'analyses approfondies (poste client, risques) répond aux besoins d'une gestion moderne de la trésorerie.</w:t>
       </w:r>
     </w:p>
     <w:p>
       <w:r>
-        <w:t>Patterns : hebdomadaires (crédits/débits), inflation calculée si ≥ 6 mois (sinon 2 %).</w:t>
+        <w:t>Les résultats obtenus permettent une meilleure compréhension des flux de trésorerie, une identification proactive des risques et la génération de recommandations actionnables. Le système est prêt pour un déploiement en production et peut être étendu selon les besoins spécifiques de l'entreprise.</w:t>
       </w:r>
     </w:p>
     <w:p>
       <w:r>
-        <w:t>Forecast : 90 jours max, cash cumulé, solde net vs dette ; jours négatifs et critique listés.</w:t>
+        <w:t>L'approche méthodologique, basée sur la méthode directe enrichie de facteurs probabilistes, offre un bon équilibre entre précision et simplicité. Les fonctionnalités d'analyse de risque et de simulation de scénarios en font un outil de décision stratégique, pas seulement un simple outil de reporting.</w:t>
       </w:r>
     </w:p>
     <w:p>
       <w:r>
-        <w:t>Sensibilités : variation ±5 % FX et ±200 bp Euribor 3M ; impacts sur expositions et intérêts mensuels.</w:t>
+        <w:t>En conclusion, ce projet illustre comment la data science et le développement d'applications peuvent transformer la gestion financière, en passant d'une approche réactive à une approche prédictive et proactive.</w:t>
+      </w:r>
+    </w:p>
+    <w:p/>
+    <w:p>
+      <w:r>
+        <w:rPr>
+          <w:i/>
+        </w:rPr>
+        <w:t>---</w:t>
       </w:r>
     </w:p>
     <w:p>
       <w:r>
-        <w:t>Risques : classification Safe/Warning/Critical et jours critiques identifiés.</w:t>
-      </w:r>
-    </w:p>
-    <w:p>
-      <w:pPr>
-        <w:pStyle w:val="Heading1"/>
-      </w:pPr>
-      <w:r>
-        <w:t>7. Recommandations</w:t>
-      </w:r>
-    </w:p>
-    <w:p>
-      <w:r>
-        <w:t>Trésorerie &amp; DSO : relances ciblées, escomptes 1–2 % sur clients lents, monitoring top expositions, alertes DSO/overdue.</w:t>
-      </w:r>
-    </w:p>
-    <w:p>
-      <w:r>
-        <w:t>DPO &amp; fournisseurs : négociations d’échéances, lissage des paiements récurrents, priorisation des critiques.</w:t>
-      </w:r>
-    </w:p>
-    <w:p>
-      <w:r>
-        <w:t>Dette €20M : envisager hedging taux (IRS/Cap) ; suivre Euribor via le slider de sensibilités.</w:t>
-      </w:r>
-    </w:p>
-    <w:p>
-      <w:r>
-        <w:t>FX : couvrir l’exposition USD/JPY (forwards, netting naturel) ; surveiller via sliders EUR/USD, EUR/JPY.</w:t>
-      </w:r>
-    </w:p>
-    <w:p>
-      <w:r>
-        <w:t>Produit / UX : conserver l’UI prod allégée ; étendre l’analyse client à des alertes auto ; prévoir export PDF/Doc des rapports et scoring crédit simple.</w:t>
-      </w:r>
-    </w:p>
-    <w:p>
-      <w:pPr>
-        <w:pStyle w:val="Heading1"/>
-      </w:pPr>
-      <w:r>
-        <w:t>8. Proposition Digitale</w:t>
-      </w:r>
-    </w:p>
-    <w:p>
-      <w:r>
-        <w:t>Stack : Streamlit, pandas, numpy, plotly ; API FX ; déploiement Streamlit Cloud.</w:t>
-      </w:r>
-    </w:p>
-    <w:p>
-      <w:r>
-        <w:t>Référentiel : prizksaad-stack/cash-flow-forecast (branche main, à jour).</w:t>
-      </w:r>
-    </w:p>
-    <w:p>
-      <w:r>
-        <w:t>Backlog court terme : alerting automatique (DSO client, overdue &gt; 60j, seuils cash) ; sensibilités enrichies ; export PDF/Doc ; module crédit client (score simple).</w:t>
-      </w:r>
-    </w:p>
-    <w:p>
-      <w:pPr>
-        <w:pStyle w:val="Heading1"/>
-      </w:pPr>
-      <w:r>
-        <w:t>9. Conclusion</w:t>
-      </w:r>
-    </w:p>
-    <w:p>
-      <w:r>
-        <w:t>Le dispositif couvre la prévision court terme, le multi-devises, la dette variable, l’analyse poste client, les scénarios de risques et des recommandations actionnables.</w:t>
-      </w:r>
-    </w:p>
-    <w:p>
-      <w:r>
-        <w:t>L’UX est adaptée au mode prod, avec des outils de sensibilités pour jouer les scénarios FX/taux et une vue détaillée des clients à risque (DSO, ageing).</w:t>
-      </w:r>
-    </w:p>
-    <w:p>
-      <w:r>
-        <w:t>Le projet illustre un cycle complet données → modèle → UI → décisions, conforme aux attentes académiques et proche des pratiques éditeurs.</w:t>
-      </w:r>
-    </w:p>
-    <w:p>
-      <w:r>
-        <w:br/>
-        <w:t>Pour chaque section, la profondeur analytique repose sur : (1) la rigueur de calcul (DSO/DPO réels, filtrage dates invalides, inflation capée), (2) la traçabilité (formules, code affiché dans le dashboard, validations de colonnes), (3) la mise en perspective risques (zones, jours critiques, sensibilité FX/taux). Le module poste client ajoute une dimension crédit élémentaire (DSO client, ageing) qui peut être étendue à un score combinant retard, montant overdue et concentration. Le mode prod allégé répond aux remarques UI (progress bars masquées par défaut), tout en conservant un mode dev activable. Les sensibilités EUR/USD, EUR/JPY et Euribor 3M permettent de jouer des scénarios de marché en temps réel ; les impacts chiffrés facilitent le dialogue avec les équipes finance et risk. Les prochaines itérations pourront inclure un moteur d’alertes (DSO par client, overdue &gt; 60j, seuils cash), un export automatique PDF/Doc du forecast et un scoring simple de crédit client pour prioriser les actions. La démarche respecte les attendus académiques : données → modèle → UI → recommandations, avec un focus sur la lisibilité, la justification des calculs et la capacité d’action.</w:t>
-        <w:br/>
-      </w:r>
-    </w:p>
-    <w:p>
-      <w:r>
-        <w:br/>
-        <w:t>Pour chaque section, la profondeur analytique repose sur : (1) la rigueur de calcul (DSO/DPO réels, filtrage dates invalides, inflation capée), (2) la traçabilité (formules, code affiché dans le dashboard, validations de colonnes), (3) la mise en perspective risques (zones, jours critiques, sensibilité FX/taux). Le module poste client ajoute une dimension crédit élémentaire (DSO client, ageing) qui peut être étendue à un score combinant retard, montant overdue et concentration. Le mode prod allégé répond aux remarques UI (progress bars masquées par défaut), tout en conservant un mode dev activable. Les sensibilités EUR/USD, EUR/JPY et Euribor 3M permettent de jouer des scénarios de marché en temps réel ; les impacts chiffrés facilitent le dialogue avec les équipes finance et risk. Les prochaines itérations pourront inclure un moteur d’alertes (DSO par client, overdue &gt; 60j, seuils cash), un export automatique PDF/Doc du forecast et un scoring simple de crédit client pour prioriser les actions. La démarche respecte les attendus académiques : données → modèle → UI → recommandations, avec un focus sur la lisibilité, la justification des calculs et la capacité d’action.</w:t>
-        <w:br/>
-      </w:r>
-    </w:p>
-    <w:p>
-      <w:r>
-        <w:br/>
-        <w:t>Pour chaque section, la profondeur analytique repose sur : (1) la rigueur de calcul (DSO/DPO réels, filtrage dates invalides, inflation capée), (2) la traçabilité (formules, code affiché dans le dashboard, validations de colonnes), (3) la mise en perspective risques (zones, jours critiques, sensibilité FX/taux). Le module poste client ajoute une dimension crédit élémentaire (DSO client, ageing) qui peut être étendue à un score combinant retard, montant overdue et concentration. Le mode prod allégé répond aux remarques UI (progress bars masquées par défaut), tout en conservant un mode dev activable. Les sensibilités EUR/USD, EUR/JPY et Euribor 3M permettent de jouer des scénarios de marché en temps réel ; les impacts chiffrés facilitent le dialogue avec les équipes finance et risk. Les prochaines itérations pourront inclure un moteur d’alertes (DSO par client, overdue &gt; 60j, seuils cash), un export automatique PDF/Doc du forecast et un scoring simple de crédit client pour prioriser les actions. La démarche respecte les attendus académiques : données → modèle → UI → recommandations, avec un focus sur la lisibilité, la justification des calculs et la capacité d’action.</w:t>
-        <w:br/>
-      </w:r>
-    </w:p>
-    <w:p>
-      <w:r>
-        <w:br/>
-        <w:t>Pour chaque section, la profondeur analytique repose sur : (1) la rigueur de calcul (DSO/DPO réels, filtrage dates invalides, inflation capée), (2) la traçabilité (formules, code affiché dans le dashboard, validations de colonnes), (3) la mise en perspective risques (zones, jours critiques, sensibilité FX/taux). Le module poste client ajoute une dimension crédit élémentaire (DSO client, ageing) qui peut être étendue à un score combinant retard, montant overdue et concentration. Le mode prod allégé répond aux remarques UI (progress bars masquées par défaut), tout en conservant un mode dev activable. Les sensibilités EUR/USD, EUR/JPY et Euribor 3M permettent de jouer des scénarios de marché en temps réel ; les impacts chiffrés facilitent le dialogue avec les équipes finance et risk. Les prochaines itérations pourront inclure un moteur d’alertes (DSO par client, overdue &gt; 60j, seuils cash), un export automatique PDF/Doc du forecast et un scoring simple de crédit client pour prioriser les actions. La démarche respecte les attendus académiques : données → modèle → UI → recommandations, avec un focus sur la lisibilité, la justification des calculs et la capacité d’action.</w:t>
-        <w:br/>
-      </w:r>
-    </w:p>
-    <w:p>
-      <w:r>
-        <w:br/>
-        <w:t>Pour chaque section, la profondeur analytique repose sur : (1) la rigueur de calcul (DSO/DPO réels, filtrage dates invalides, inflation capée), (2) la traçabilité (formules, code affiché dans le dashboard, validations de colonnes), (3) la mise en perspective risques (zones, jours critiques, sensibilité FX/taux). Le module poste client ajoute une dimension crédit élémentaire (DSO client, ageing) qui peut être étendue à un score combinant retard, montant overdue et concentration. Le mode prod allégé répond aux remarques UI (progress bars masquées par défaut), tout en conservant un mode dev activable. Les sensibilités EUR/USD, EUR/JPY et Euribor 3M permettent de jouer des scénarios de marché en temps réel ; les impacts chiffrés facilitent le dialogue avec les équipes finance et risk. Les prochaines itérations pourront inclure un moteur d’alertes (DSO par client, overdue &gt; 60j, seuils cash), un export automatique PDF/Doc du forecast et un scoring simple de crédit client pour prioriser les actions. La démarche respecte les attendus académiques : données → modèle → UI → recommandations, avec un focus sur la lisibilité, la justification des calculs et la capacité d’action.</w:t>
-        <w:br/>
-      </w:r>
-    </w:p>
-    <w:p>
-      <w:r>
-        <w:br/>
-        <w:t>Pour chaque section, la profondeur analytique repose sur : (1) la rigueur de calcul (DSO/DPO réels, filtrage dates invalides, inflation capée), (2) la traçabilité (formules, code affiché dans le dashboard, validations de colonnes), (3) la mise en perspective risques (zones, jours critiques, sensibilité FX/taux). Le module poste client ajoute une dimension crédit élémentaire (DSO client, ageing) qui peut être étendue à un score combinant retard, montant overdue et concentration. Le mode prod allégé répond aux remarques UI (progress bars masquées par défaut), tout en conservant un mode dev activable. Les sensibilités EUR/USD, EUR/JPY et Euribor 3M permettent de jouer des scénarios de marché en temps réel ; les impacts chiffrés facilitent le dialogue avec les équipes finance et risk. Les prochaines itérations pourront inclure un moteur d’alertes (DSO par client, overdue &gt; 60j, seuils cash), un export automatique PDF/Doc du forecast et un scoring simple de crédit client pour prioriser les actions. La démarche respecte les attendus académiques : données → modèle → UI → recommandations, avec un focus sur la lisibilité, la justification des calculs et la capacité d’action.</w:t>
-        <w:br/>
-      </w:r>
-    </w:p>
-    <w:p>
-      <w:r>
-        <w:br/>
-        <w:t>Pour chaque section, la profondeur analytique repose sur : (1) la rigueur de calcul (DSO/DPO réels, filtrage dates invalides, inflation capée), (2) la traçabilité (formules, code affiché dans le dashboard, validations de colonnes), (3) la mise en perspective risques (zones, jours critiques, sensibilité FX/taux). Le module poste client ajoute une dimension crédit élémentaire (DSO client, ageing) qui peut être étendue à un score combinant retard, montant overdue et concentration. Le mode prod allégé répond aux remarques UI (progress bars masquées par défaut), tout en conservant un mode dev activable. Les sensibilités EUR/USD, EUR/JPY et Euribor 3M permettent de jouer des scénarios de marché en temps réel ; les impacts chiffrés facilitent le dialogue avec les équipes finance et risk. Les prochaines itérations pourront inclure un moteur d’alertes (DSO par client, overdue &gt; 60j, seuils cash), un export automatique PDF/Doc du forecast et un scoring simple de crédit client pour prioriser les actions. La démarche respecte les attendus académiques : données → modèle → UI → recommandations, avec un focus sur la lisibilité, la justification des calculs et la capacité d’action.</w:t>
-        <w:br/>
-      </w:r>
-    </w:p>
-    <w:p>
-      <w:r>
-        <w:br/>
-        <w:t>Pour chaque section, la profondeur analytique repose sur : (1) la rigueur de calcul (DSO/DPO réels, filtrage dates invalides, inflation capée), (2) la traçabilité (formules, code affiché dans le dashboard, validations de colonnes), (3) la mise en perspective risques (zones, jours critiques, sensibilité FX/taux). Le module poste client ajoute une dimension crédit élémentaire (DSO client, ageing) qui peut être étendue à un score combinant retard, montant overdue et concentration. Le mode prod allégé répond aux remarques UI (progress bars masquées par défaut), tout en conservant un mode dev activable. Les sensibilités EUR/USD, EUR/JPY et Euribor 3M permettent de jouer des scénarios de marché en temps réel ; les impacts chiffrés facilitent le dialogue avec les équipes finance et risk. Les prochaines itérations pourront inclure un moteur d’alertes (DSO par client, overdue &gt; 60j, seuils cash), un export automatique PDF/Doc du forecast et un scoring simple de crédit client pour prioriser les actions. La démarche respecte les attendus académiques : données → modèle → UI → recommandations, avec un focus sur la lisibilité, la justification des calculs et la capacité d’action.</w:t>
-        <w:br/>
-      </w:r>
-    </w:p>
-    <w:p>
-      <w:r>
-        <w:br/>
-        <w:t>Pour chaque section, la profondeur analytique repose sur : (1) la rigueur de calcul (DSO/DPO réels, filtrage dates invalides, inflation capée), (2) la traçabilité (formules, code affiché dans le dashboard, validations de colonnes), (3) la mise en perspective risques (zones, jours critiques, sensibilité FX/taux). Le module poste client ajoute une dimension crédit élémentaire (DSO client, ageing) qui peut être étendue à un score combinant retard, montant overdue et concentration. Le mode prod allégé répond aux remarques UI (progress bars masquées par défaut), tout en conservant un mode dev activable. Les sensibilités EUR/USD, EUR/JPY et Euribor 3M permettent de jouer des scénarios de marché en temps réel ; les impacts chiffrés facilitent le dialogue avec les équipes finance et risk. Les prochaines itérations pourront inclure un moteur d’alertes (DSO par client, overdue &gt; 60j, seuils cash), un export automatique PDF/Doc du forecast et un scoring simple de crédit client pour prioriser les actions. La démarche respecte les attendus académiques : données → modèle → UI → recommandations, avec un focus sur la lisibilité, la justification des calculs et la capacité d’action.</w:t>
-        <w:br/>
-      </w:r>
-    </w:p>
-    <w:p>
-      <w:r>
-        <w:br/>
-        <w:t>Pour chaque section, la profondeur analytique repose sur : (1) la rigueur de calcul (DSO/DPO réels, filtrage dates invalides, inflation capée), (2) la traçabilité (formules, code affiché dans le dashboard, validations de colonnes), (3) la mise en perspective risques (zones, jours critiques, sensibilité FX/taux). Le module poste client ajoute une dimension crédit élémentaire (DSO client, ageing) qui peut être étendue à un score combinant retard, montant overdue et concentration. Le mode prod allégé répond aux remarques UI (progress bars masquées par défaut), tout en conservant un mode dev activable. Les sensibilités EUR/USD, EUR/JPY et Euribor 3M permettent de jouer des scénarios de marché en temps réel ; les impacts chiffrés facilitent le dialogue avec les équipes finance et risk. Les prochaines itérations pourront inclure un moteur d’alertes (DSO par client, overdue &gt; 60j, seuils cash), un export automatique PDF/Doc du forecast et un scoring simple de crédit client pour prioriser les actions. La démarche respecte les attendus académiques : données → modèle → UI → recommandations, avec un focus sur la lisibilité, la justification des calculs et la capacité d’action.</w:t>
-        <w:br/>
-      </w:r>
-    </w:p>
-    <w:p>
-      <w:r>
-        <w:br/>
-        <w:t>Pour chaque section, la profondeur analytique repose sur : (1) la rigueur de calcul (DSO/DPO réels, filtrage dates invalides, inflation capée), (2) la traçabilité (formules, code affiché dans le dashboard, validations de colonnes), (3) la mise en perspective risques (zones, jours critiques, sensibilité FX/taux). Le module poste client ajoute une dimension crédit élémentaire (DSO client, ageing) qui peut être étendue à un score combinant retard, montant overdue et concentration. Le mode prod allégé répond aux remarques UI (progress bars masquées par défaut), tout en conservant un mode dev activable. Les sensibilités EUR/USD, EUR/JPY et Euribor 3M permettent de jouer des scénarios de marché en temps réel ; les impacts chiffrés facilitent le dialogue avec les équipes finance et risk. Les prochaines itérations pourront inclure un moteur d’alertes (DSO par client, overdue &gt; 60j, seuils cash), un export automatique PDF/Doc du forecast et un scoring simple de crédit client pour prioriser les actions. La démarche respecte les attendus académiques : données → modèle → UI → recommandations, avec un focus sur la lisibilité, la justification des calculs et la capacité d’action.</w:t>
-        <w:br/>
-      </w:r>
-    </w:p>
-    <w:p>
-      <w:r>
-        <w:br/>
-        <w:t>Pour chaque section, la profondeur analytique repose sur : (1) la rigueur de calcul (DSO/DPO réels, filtrage dates invalides, inflation capée), (2) la traçabilité (formules, code affiché dans le dashboard, validations de colonnes), (3) la mise en perspective risques (zones, jours critiques, sensibilité FX/taux). Le module poste client ajoute une dimension crédit élémentaire (DSO client, ageing) qui peut être étendue à un score combinant retard, montant overdue et concentration. Le mode prod allégé répond aux remarques UI (progress bars masquées par défaut), tout en conservant un mode dev activable. Les sensibilités EUR/USD, EUR/JPY et Euribor 3M permettent de jouer des scénarios de marché en temps réel ; les impacts chiffrés facilitent le dialogue avec les équipes finance et risk. Les prochaines itérations pourront inclure un moteur d’alertes (DSO par client, overdue &gt; 60j, seuils cash), un export automatique PDF/Doc du forecast et un scoring simple de crédit client pour prioriser les actions. La démarche respecte les attendus académiques : données → modèle → UI → recommandations, avec un focus sur la lisibilité, la justification des calculs et la capacité d’action.</w:t>
-        <w:br/>
-      </w:r>
-    </w:p>
-    <w:p>
-      <w:r>
-        <w:br/>
-        <w:t>Pour chaque section, la profondeur analytique repose sur : (1) la rigueur de calcul (DSO/DPO réels, filtrage dates invalides, inflation capée), (2) la traçabilité (formules, code affiché dans le dashboard, validations de colonnes), (3) la mise en perspective risques (zones, jours critiques, sensibilité FX/taux). Le module poste client ajoute une dimension crédit élémentaire (DSO client, ageing) qui peut être étendue à un score combinant retard, montant overdue et concentration. Le mode prod allégé répond aux remarques UI (progress bars masquées par défaut), tout en conservant un mode dev activable. Les sensibilités EUR/USD, EUR/JPY et Euribor 3M permettent de jouer des scénarios de marché en temps réel ; les impacts chiffrés facilitent le dialogue avec les équipes finance et risk. Les prochaines itérations pourront inclure un moteur d’alertes (DSO par client, overdue &gt; 60j, seuils cash), un export automatique PDF/Doc du forecast et un scoring simple de crédit client pour prioriser les actions. La démarche respecte les attendus académiques : données → modèle → UI → recommandations, avec un focus sur la lisibilité, la justification des calculs et la capacité d’action.</w:t>
-        <w:br/>
-      </w:r>
-    </w:p>
-    <w:p>
-      <w:r>
-        <w:br/>
-        <w:t>Pour chaque section, la profondeur analytique repose sur : (1) la rigueur de calcul (DSO/DPO réels, filtrage dates invalides, inflation capée), (2) la traçabilité (formules, code affiché dans le dashboard, validations de colonnes), (3) la mise en perspective risques (zones, jours critiques, sensibilité FX/taux). Le module poste client ajoute une dimension crédit élémentaire (DSO client, ageing) qui peut être étendue à un score combinant retard, montant overdue et concentration. Le mode prod allégé répond aux remarques UI (progress bars masquées par défaut), tout en conservant un mode dev activable. Les sensibilités EUR/USD, EUR/JPY et Euribor 3M permettent de jouer des scénarios de marché en temps réel ; les impacts chiffrés facilitent le dialogue avec les équipes finance et risk. Les prochaines itérations pourront inclure un moteur d’alertes (DSO par client, overdue &gt; 60j, seuils cash), un export automatique PDF/Doc du forecast et un scoring simple de crédit client pour prioriser les actions. La démarche respecte les attendus académiques : données → modèle → UI → recommandations, avec un focus sur la lisibilité, la justification des calculs et la capacité d’action.</w:t>
-        <w:br/>
-      </w:r>
-    </w:p>
-    <w:p>
-      <w:r>
-        <w:br/>
-        <w:t>Pour chaque section, la profondeur analytique repose sur : (1) la rigueur de calcul (DSO/DPO réels, filtrage dates invalides, inflation capée), (2) la traçabilité (formules, code affiché dans le dashboard, validations de colonnes), (3) la mise en perspective risques (zones, jours critiques, sensibilité FX/taux). Le module poste client ajoute une dimension crédit élémentaire (DSO client, ageing) qui peut être étendue à un score combinant retard, montant overdue et concentration. Le mode prod allégé répond aux remarques UI (progress bars masquées par défaut), tout en conservant un mode dev activable. Les sensibilités EUR/USD, EUR/JPY et Euribor 3M permettent de jouer des scénarios de marché en temps réel ; les impacts chiffrés facilitent le dialogue avec les équipes finance et risk. Les prochaines itérations pourront inclure un moteur d’alertes (DSO par client, overdue &gt; 60j, seuils cash), un export automatique PDF/Doc du forecast et un scoring simple de crédit client pour prioriser les actions. La démarche respecte les attendus académiques : données → modèle → UI → recommandations, avec un focus sur la lisibilité, la justification des calculs et la capacité d’action.</w:t>
-        <w:br/>
-      </w:r>
-    </w:p>
-    <w:p>
-      <w:r>
-        <w:br/>
-        <w:t>Pour chaque section, la profondeur analytique repose sur : (1) la rigueur de calcul (DSO/DPO réels, filtrage dates invalides, inflation capée), (2) la traçabilité (formules, code affiché dans le dashboard, validations de colonnes), (3) la mise en perspective risques (zones, jours critiques, sensibilité FX/taux). Le module poste client ajoute une dimension crédit élémentaire (DSO client, ageing) qui peut être étendue à un score combinant retard, montant overdue et concentration. Le mode prod allégé répond aux remarques UI (progress bars masquées par défaut), tout en conservant un mode dev activable. Les sensibilités EUR/USD, EUR/JPY et Euribor 3M permettent de jouer des scénarios de marché en temps réel ; les impacts chiffrés facilitent le dialogue avec les équipes finance et risk. Les prochaines itérations pourront inclure un moteur d’alertes (DSO par client, overdue &gt; 60j, seuils cash), un export automatique PDF/Doc du forecast et un scoring simple de crédit client pour prioriser les actions. La démarche respecte les attendus académiques : données → modèle → UI → recommandations, avec un focus sur la lisibilité, la justification des calculs et la capacité d’action.</w:t>
-        <w:br/>
-      </w:r>
-    </w:p>
-    <w:p>
-      <w:r>
-        <w:br/>
-        <w:t>Pour chaque section, la profondeur analytique repose sur : (1) la rigueur de calcul (DSO/DPO réels, filtrage dates invalides, inflation capée), (2) la traçabilité (formules, code affiché dans le dashboard, validations de colonnes), (3) la mise en perspective risques (zones, jours critiques, sensibilité FX/taux). Le module poste client ajoute une dimension crédit élémentaire (DSO client, ageing) qui peut être étendue à un score combinant retard, montant overdue et concentration. Le mode prod allégé répond aux remarques UI (progress bars masquées par défaut), tout en conservant un mode dev activable. Les sensibilités EUR/USD, EUR/JPY et Euribor 3M permettent de jouer des scénarios de marché en temps réel ; les impacts chiffrés facilitent le dialogue avec les équipes finance et risk. Les prochaines itérations pourront inclure un moteur d’alertes (DSO par client, overdue &gt; 60j, seuils cash), un export automatique PDF/Doc du forecast et un scoring simple de crédit client pour prioriser les actions. La démarche respecte les attendus académiques : données → modèle → UI → recommandations, avec un focus sur la lisibilité, la justification des calculs et la capacité d’action.</w:t>
-        <w:br/>
-      </w:r>
-    </w:p>
-    <w:p>
-      <w:r>
-        <w:br/>
-        <w:t>Pour chaque section, la profondeur analytique repose sur : (1) la rigueur de calcul (DSO/DPO réels, filtrage dates invalides, inflation capée), (2) la traçabilité (formules, code affiché dans le dashboard, validations de colonnes), (3) la mise en perspective risques (zones, jours critiques, sensibilité FX/taux). Le module poste client ajoute une dimension crédit élémentaire (DSO client, ageing) qui peut être étendue à un score combinant retard, montant overdue et concentration. Le mode prod allégé répond aux remarques UI (progress bars masquées par défaut), tout en conservant un mode dev activable. Les sensibilités EUR/USD, EUR/JPY et Euribor 3M permettent de jouer des scénarios de marché en temps réel ; les impacts chiffrés facilitent le dialogue avec les équipes finance et risk. Les prochaines itérations pourront inclure un moteur d’alertes (DSO par client, overdue &gt; 60j, seuils cash), un export automatique PDF/Doc du forecast et un scoring simple de crédit client pour prioriser les actions. La démarche respecte les attendus académiques : données → modèle → UI → recommandations, avec un focus sur la lisibilité, la justification des calculs et la capacité d’action.</w:t>
-        <w:br/>
-      </w:r>
-    </w:p>
-    <w:p>
-      <w:r>
-        <w:br/>
-        <w:t>Pour chaque section, la profondeur analytique repose sur : (1) la rigueur de calcul (DSO/DPO réels, filtrage dates invalides, inflation capée), (2) la traçabilité (formules, code affiché dans le dashboard, validations de colonnes), (3) la mise en perspective risques (zones, jours critiques, sensibilité FX/taux). Le module poste client ajoute une dimension crédit élémentaire (DSO client, ageing) qui peut être étendue à un score combinant retard, montant overdue et concentration. Le mode prod allégé répond aux remarques UI (progress bars masquées par défaut), tout en conservant un mode dev activable. Les sensibilités EUR/USD, EUR/JPY et Euribor 3M permettent de jouer des scénarios de marché en temps réel ; les impacts chiffrés facilitent le dialogue avec les équipes finance et risk. Les prochaines itérations pourront inclure un moteur d’alertes (DSO par client, overdue &gt; 60j, seuils cash), un export automatique PDF/Doc du forecast et un scoring simple de crédit client pour prioriser les actions. La démarche respecte les attendus académiques : données → modèle → UI → recommandations, avec un focus sur la lisibilité, la justification des calculs et la capacité d’action.</w:t>
-        <w:br/>
-      </w:r>
-    </w:p>
-    <w:p>
-      <w:r>
-        <w:br/>
-        <w:t>Pour chaque section, la profondeur analytique repose sur : (1) la rigueur de calcul (DSO/DPO réels, filtrage dates invalides, inflation capée), (2) la traçabilité (formules, code affiché dans le dashboard, validations de colonnes), (3) la mise en perspective risques (zones, jours critiques, sensibilité FX/taux). Le module poste client ajoute une dimension crédit élémentaire (DSO client, ageing) qui peut être étendue à un score combinant retard, montant overdue et concentration. Le mode prod allégé répond aux remarques UI (progress bars masquées par défaut), tout en conservant un mode dev activable. Les sensibilités EUR/USD, EUR/JPY et Euribor 3M permettent de jouer des scénarios de marché en temps réel ; les impacts chiffrés facilitent le dialogue avec les équipes finance et risk. Les prochaines itérations pourront inclure un moteur d’alertes (DSO par client, overdue &gt; 60j, seuils cash), un export automatique PDF/Doc du forecast et un scoring simple de crédit client pour prioriser les actions. La démarche respecte les attendus académiques : données → modèle → UI → recommandations, avec un focus sur la lisibilité, la justification des calculs et la capacité d’action.</w:t>
-        <w:br/>
-      </w:r>
-    </w:p>
-    <w:p>
-      <w:r>
-        <w:br/>
-        <w:t>Pour chaque section, la profondeur analytique repose sur : (1) la rigueur de calcul (DSO/DPO réels, filtrage dates invalides, inflation capée), (2) la traçabilité (formules, code affiché dans le dashboard, validations de colonnes), (3) la mise en perspective risques (zones, jours critiques, sensibilité FX/taux). Le module poste client ajoute une dimension crédit élémentaire (DSO client, ageing) qui peut être étendue à un score combinant retard, montant overdue et concentration. Le mode prod allégé répond aux remarques UI (progress bars masquées par défaut), tout en conservant un mode dev activable. Les sensibilités EUR/USD, EUR/JPY et Euribor 3M permettent de jouer des scénarios de marché en temps réel ; les impacts chiffrés facilitent le dialogue avec les équipes finance et risk. Les prochaines itérations pourront inclure un moteur d’alertes (DSO par client, overdue &gt; 60j, seuils cash), un export automatique PDF/Doc du forecast et un scoring simple de crédit client pour prioriser les actions. La démarche respecte les attendus académiques : données → modèle → UI → recommandations, avec un focus sur la lisibilité, la justification des calculs et la capacité d’action.</w:t>
-        <w:br/>
-      </w:r>
-    </w:p>
-    <w:p>
-      <w:r>
-        <w:br/>
-        <w:t>Pour chaque section, la profondeur analytique repose sur : (1) la rigueur de calcul (DSO/DPO réels, filtrage dates invalides, inflation capée), (2) la traçabilité (formules, code affiché dans le dashboard, validations de colonnes), (3) la mise en perspective risques (zones, jours critiques, sensibilité FX/taux). Le module poste client ajoute une dimension crédit élémentaire (DSO client, ageing) qui peut être étendue à un score combinant retard, montant overdue et concentration. Le mode prod allégé répond aux remarques UI (progress bars masquées par défaut), tout en conservant un mode dev activable. Les sensibilités EUR/USD, EUR/JPY et Euribor 3M permettent de jouer des scénarios de marché en temps réel ; les impacts chiffrés facilitent le dialogue avec les équipes finance et risk. Les prochaines itérations pourront inclure un moteur d’alertes (DSO par client, overdue &gt; 60j, seuils cash), un export automatique PDF/Doc du forecast et un scoring simple de crédit client pour prioriser les actions. La démarche respecte les attendus académiques : données → modèle → UI → recommandations, avec un focus sur la lisibilité, la justification des calculs et la capacité d’action.</w:t>
-        <w:br/>
-      </w:r>
-    </w:p>
-    <w:p>
-      <w:r>
-        <w:br/>
-        <w:t>Pour chaque section, la profondeur analytique repose sur : (1) la rigueur de calcul (DSO/DPO réels, filtrage dates invalides, inflation capée), (2) la traçabilité (formules, code affiché dans le dashboard, validations de colonnes), (3) la mise en perspective risques (zones, jours critiques, sensibilité FX/taux). Le module poste client ajoute une dimension crédit élémentaire (DSO client, ageing) qui peut être étendue à un score combinant retard, montant overdue et concentration. Le mode prod allégé répond aux remarques UI (progress bars masquées par défaut), tout en conservant un mode dev activable. Les sensibilités EUR/USD, EUR/JPY et Euribor 3M permettent de jouer des scénarios de marché en temps réel ; les impacts chiffrés facilitent le dialogue avec les équipes finance et risk. Les prochaines itérations pourront inclure un moteur d’alertes (DSO par client, overdue &gt; 60j, seuils cash), un export automatique PDF/Doc du forecast et un scoring simple de crédit client pour prioriser les actions. La démarche respecte les attendus académiques : données → modèle → UI → recommandations, avec un focus sur la lisibilité, la justification des calculs et la capacité d’action.</w:t>
-        <w:br/>
-      </w:r>
-    </w:p>
-    <w:p>
-      <w:r>
-        <w:br/>
-        <w:t>Pour chaque section, la profondeur analytique repose sur : (1) la rigueur de calcul (DSO/DPO réels, filtrage dates invalides, inflation capée), (2) la traçabilité (formules, code affiché dans le dashboard, validations de colonnes), (3) la mise en perspective risques (zones, jours critiques, sensibilité FX/taux). Le module poste client ajoute une dimension crédit élémentaire (DSO client, ageing) qui peut être étendue à un score combinant retard, montant overdue et concentration. Le mode prod allégé répond aux remarques UI (progress bars masquées par défaut), tout en conservant un mode dev activable. Les sensibilités EUR/USD, EUR/JPY et Euribor 3M permettent de jouer des scénarios de marché en temps réel ; les impacts chiffrés facilitent le dialogue avec les équipes finance et risk. Les prochaines itérations pourront inclure un moteur d’alertes (DSO par client, overdue &gt; 60j, seuils cash), un export automatique PDF/Doc du forecast et un scoring simple de crédit client pour prioriser les actions. La démarche respecte les attendus académiques : données → modèle → UI → recommandations, avec un focus sur la lisibilité, la justification des calculs et la capacité d’action.</w:t>
-        <w:br/>
-      </w:r>
-    </w:p>
-    <w:p>
-      <w:r>
-        <w:br/>
-        <w:t>Pour chaque section, la profondeur analytique repose sur : (1) la rigueur de calcul (DSO/DPO réels, filtrage dates invalides, inflation capée), (2) la traçabilité (formules, code affiché dans le dashboard, validations de colonnes), (3) la mise en perspective risques (zones, jours critiques, sensibilité FX/taux). Le module poste client ajoute une dimension crédit élémentaire (DSO client, ageing) qui peut être étendue à un score combinant retard, montant overdue et concentration. Le mode prod allégé répond aux remarques UI (progress bars masquées par défaut), tout en conservant un mode dev activable. Les sensibilités EUR/USD, EUR/JPY et Euribor 3M permettent de jouer des scénarios de marché en temps réel ; les impacts chiffrés facilitent le dialogue avec les équipes finance et risk. Les prochaines itérations pourront inclure un moteur d’alertes (DSO par client, overdue &gt; 60j, seuils cash), un export automatique PDF/Doc du forecast et un scoring simple de crédit client pour prioriser les actions. La démarche respecte les attendus académiques : données → modèle → UI → recommandations, avec un focus sur la lisibilité, la justification des calculs et la capacité d’action.</w:t>
-        <w:br/>
+        <w:rPr>
+          <w:i/>
+        </w:rPr>
+        <w:t>Rapport généré automatiquement - Projet Capstone Cash Flow Forecasting</w:t>
       </w:r>
     </w:p>
     <w:sectPr>
-      <w:pgSz w:w="12240" w:h="15840"/>
-      <w:pgMar w:top="1440" w:right="1800" w:bottom="1440" w:left="1800" w:header="720" w:footer="720" w:gutter="0"/>
+      <w:pgSz w:w="11909" w:h="16834"/>
+      <w:pgMar w:top="1440" w:right="1440" w:bottom="1440" w:left="1440" w:header="720" w:footer="720" w:gutter="0"/>
       <w:cols w:space="720"/>
       <w:docGrid w:linePitch="360"/>
     </w:sectPr>
@@ -843,10 +1200,6 @@
     <w:name w:val="Normal"/>
     <w:qFormat/>
     <w:rsid w:val="00FC693F"/>
-    <w:rPr>
-      <w:rFonts w:ascii="Calibri" w:hAnsi="Calibri"/>
-      <w:sz w:val="22"/>
-    </w:rPr>
   </w:style>
   <w:style w:type="paragraph" w:styleId="Header">
     <w:name w:val="header"/>

</xml_diff>